<commit_message>
add status and abstract
</commit_message>
<xml_diff>
--- a/tidyTouch-thesis_writeup.docx
+++ b/tidyTouch-thesis_writeup.docx
@@ -64,7 +64,250 @@
         <w:pStyle w:val="Abstract"/>
       </w:pPr>
       <w:r>
-        <w:t xml:space="preserve">abstract</w:t>
+        <w:t xml:space="preserve">Accessibility</w:t>
+      </w:r>
+      <w:r>
+        <w:t xml:space="preserve"> </w:t>
+      </w:r>
+      <w:r>
+        <w:t xml:space="preserve">and</w:t>
+      </w:r>
+      <w:r>
+        <w:t xml:space="preserve"> </w:t>
+      </w:r>
+      <w:r>
+        <w:t xml:space="preserve">usability</w:t>
+      </w:r>
+      <w:r>
+        <w:t xml:space="preserve"> </w:t>
+      </w:r>
+      <w:r>
+        <w:t xml:space="preserve">of</w:t>
+      </w:r>
+      <w:r>
+        <w:t xml:space="preserve"> </w:t>
+      </w:r>
+      <w:r>
+        <w:t xml:space="preserve">software</w:t>
+      </w:r>
+      <w:r>
+        <w:t xml:space="preserve"> </w:t>
+      </w:r>
+      <w:r>
+        <w:t xml:space="preserve">define</w:t>
+      </w:r>
+      <w:r>
+        <w:t xml:space="preserve"> </w:t>
+      </w:r>
+      <w:r>
+        <w:t xml:space="preserve">the</w:t>
+      </w:r>
+      <w:r>
+        <w:t xml:space="preserve"> </w:t>
+      </w:r>
+      <w:r>
+        <w:t xml:space="preserve">programs</w:t>
+      </w:r>
+      <w:r>
+        <w:t xml:space="preserve"> </w:t>
+      </w:r>
+      <w:r>
+        <w:t xml:space="preserve">used</w:t>
+      </w:r>
+      <w:r>
+        <w:t xml:space="preserve"> </w:t>
+      </w:r>
+      <w:r>
+        <w:t xml:space="preserve">for</w:t>
+      </w:r>
+      <w:r>
+        <w:t xml:space="preserve"> </w:t>
+      </w:r>
+      <w:r>
+        <w:t xml:space="preserve">professional</w:t>
+      </w:r>
+      <w:r>
+        <w:t xml:space="preserve"> </w:t>
+      </w:r>
+      <w:r>
+        <w:t xml:space="preserve">and</w:t>
+      </w:r>
+      <w:r>
+        <w:t xml:space="preserve"> </w:t>
+      </w:r>
+      <w:r>
+        <w:t xml:space="preserve">academic</w:t>
+      </w:r>
+      <w:r>
+        <w:t xml:space="preserve"> </w:t>
+      </w:r>
+      <w:r>
+        <w:t xml:space="preserve">activities.</w:t>
+      </w:r>
+      <w:r>
+        <w:t xml:space="preserve"> </w:t>
+      </w:r>
+      <w:r>
+        <w:t xml:space="preserve">While</w:t>
+      </w:r>
+      <w:r>
+        <w:t xml:space="preserve"> </w:t>
+      </w:r>
+      <w:r>
+        <w:t xml:space="preserve">many</w:t>
+      </w:r>
+      <w:r>
+        <w:t xml:space="preserve"> </w:t>
+      </w:r>
+      <w:r>
+        <w:t xml:space="preserve">proprietary</w:t>
+      </w:r>
+      <w:r>
+        <w:t xml:space="preserve"> </w:t>
+      </w:r>
+      <w:r>
+        <w:t xml:space="preserve">tools</w:t>
+      </w:r>
+      <w:r>
+        <w:t xml:space="preserve"> </w:t>
+      </w:r>
+      <w:r>
+        <w:t xml:space="preserve">are</w:t>
+      </w:r>
+      <w:r>
+        <w:t xml:space="preserve"> </w:t>
+      </w:r>
+      <w:r>
+        <w:t xml:space="preserve">easy</w:t>
+      </w:r>
+      <w:r>
+        <w:t xml:space="preserve"> </w:t>
+      </w:r>
+      <w:r>
+        <w:t xml:space="preserve">to</w:t>
+      </w:r>
+      <w:r>
+        <w:t xml:space="preserve"> </w:t>
+      </w:r>
+      <w:r>
+        <w:t xml:space="preserve">use,</w:t>
+      </w:r>
+      <w:r>
+        <w:t xml:space="preserve"> </w:t>
+      </w:r>
+      <w:r>
+        <w:t xml:space="preserve">some</w:t>
+      </w:r>
+      <w:r>
+        <w:t xml:space="preserve"> </w:t>
+      </w:r>
+      <w:r>
+        <w:t xml:space="preserve">challenges</w:t>
+      </w:r>
+      <w:r>
+        <w:t xml:space="preserve"> </w:t>
+      </w:r>
+      <w:r>
+        <w:t xml:space="preserve">exist</w:t>
+      </w:r>
+      <w:r>
+        <w:t xml:space="preserve"> </w:t>
+      </w:r>
+      <w:r>
+        <w:t xml:space="preserve">in</w:t>
+      </w:r>
+      <w:r>
+        <w:t xml:space="preserve"> </w:t>
+      </w:r>
+      <w:r>
+        <w:t xml:space="preserve">using</w:t>
+      </w:r>
+      <w:r>
+        <w:t xml:space="preserve"> </w:t>
+      </w:r>
+      <w:r>
+        <w:t xml:space="preserve">more</w:t>
+      </w:r>
+      <w:r>
+        <w:t xml:space="preserve"> </w:t>
+      </w:r>
+      <w:r>
+        <w:t xml:space="preserve">technical</w:t>
+      </w:r>
+      <w:r>
+        <w:t xml:space="preserve"> </w:t>
+      </w:r>
+      <w:r>
+        <w:t xml:space="preserve">resources,</w:t>
+      </w:r>
+      <w:r>
+        <w:t xml:space="preserve"> </w:t>
+      </w:r>
+      <w:r>
+        <w:t xml:space="preserve">such</w:t>
+      </w:r>
+      <w:r>
+        <w:t xml:space="preserve"> </w:t>
+      </w:r>
+      <w:r>
+        <w:t xml:space="preserve">as</w:t>
+      </w:r>
+      <w:r>
+        <w:t xml:space="preserve"> </w:t>
+      </w:r>
+      <w:r>
+        <w:t xml:space="preserve">the</w:t>
+      </w:r>
+      <w:r>
+        <w:t xml:space="preserve"> </w:t>
+      </w:r>
+      <w:r>
+        <w:t xml:space="preserve">statistical</w:t>
+      </w:r>
+      <w:r>
+        <w:t xml:space="preserve"> </w:t>
+      </w:r>
+      <w:r>
+        <w:t xml:space="preserve">programming</w:t>
+      </w:r>
+      <w:r>
+        <w:t xml:space="preserve"> </w:t>
+      </w:r>
+      <w:r>
+        <w:t xml:space="preserve">language</w:t>
+      </w:r>
+      <w:r>
+        <w:t xml:space="preserve"> </w:t>
+      </w:r>
+      <w:r>
+        <w:t xml:space="preserve">R.</w:t>
+      </w:r>
+      <w:r>
+        <w:t xml:space="preserve"> </w:t>
+      </w:r>
+      <w:r>
+        <w:t xml:space="preserve">The</w:t>
+      </w:r>
+      <w:r>
+        <w:t xml:space="preserve"> </w:t>
+      </w:r>
+      <w:r>
+        <w:t xml:space="preserve">creative</w:t>
+      </w:r>
+      <w:r>
+        <w:t xml:space="preserve"> </w:t>
+      </w:r>
+      <w:r>
+        <w:t xml:space="preserve">project</w:t>
+      </w:r>
+      <w:r>
+        <w:t xml:space="preserve"> </w:t>
+      </w:r>
+      <w:r>
+        <w:rPr>
+          <w:rStyle w:val="VerbatimChar"/>
+        </w:rPr>
+        <w:t xml:space="preserve">tidyTouch</w:t>
       </w:r>
       <w:r>
         <w:t xml:space="preserve"> </w:t>
@@ -76,37 +319,55 @@
         <w:t xml:space="preserve"> </w:t>
       </w:r>
       <w:r>
-        <w:t xml:space="preserve">going</w:t>
-      </w:r>
-      <w:r>
-        <w:t xml:space="preserve"> </w:t>
-      </w:r>
-      <w:r>
-        <w:t xml:space="preserve">here.</w:t>
-      </w:r>
-      <w:r>
-        <w:t xml:space="preserve"> </w:t>
-      </w:r>
-      <w:r>
-        <w:t xml:space="preserve">title</w:t>
-      </w:r>
-      <w:r>
-        <w:t xml:space="preserve"> </w:t>
-      </w:r>
-      <w:r>
-        <w:t xml:space="preserve">page</w:t>
-      </w:r>
-      <w:r>
-        <w:t xml:space="preserve"> </w:t>
-      </w:r>
-      <w:r>
-        <w:t xml:space="preserve">being</w:t>
-      </w:r>
-      <w:r>
-        <w:t xml:space="preserve"> </w:t>
-      </w:r>
-      <w:r>
-        <w:t xml:space="preserve">rewritten</w:t>
+        <w:t xml:space="preserve">a</w:t>
+      </w:r>
+      <w:r>
+        <w:t xml:space="preserve"> </w:t>
+      </w:r>
+      <w:r>
+        <w:t xml:space="preserve">web</w:t>
+      </w:r>
+      <w:r>
+        <w:t xml:space="preserve"> </w:t>
+      </w:r>
+      <w:r>
+        <w:t xml:space="preserve">application</w:t>
+      </w:r>
+      <w:r>
+        <w:t xml:space="preserve"> </w:t>
+      </w:r>
+      <w:r>
+        <w:t xml:space="preserve">designed</w:t>
+      </w:r>
+      <w:r>
+        <w:t xml:space="preserve"> </w:t>
+      </w:r>
+      <w:r>
+        <w:t xml:space="preserve">to</w:t>
+      </w:r>
+      <w:r>
+        <w:t xml:space="preserve"> </w:t>
+      </w:r>
+      <w:r>
+        <w:t xml:space="preserve">help</w:t>
+      </w:r>
+      <w:r>
+        <w:t xml:space="preserve"> </w:t>
+      </w:r>
+      <w:r>
+        <w:t xml:space="preserve">educate</w:t>
+      </w:r>
+      <w:r>
+        <w:t xml:space="preserve"> </w:t>
+      </w:r>
+      <w:r>
+        <w:t xml:space="preserve">any</w:t>
+      </w:r>
+      <w:r>
+        <w:t xml:space="preserve"> </w:t>
+      </w:r>
+      <w:r>
+        <w:t xml:space="preserve">user</w:t>
       </w:r>
       <w:r>
         <w:t xml:space="preserve"> </w:t>
@@ -118,7 +379,403 @@
         <w:t xml:space="preserve"> </w:t>
       </w:r>
       <w:r>
-        <w:t xml:space="preserve">LaTeX</w:t>
+        <w:t xml:space="preserve">basic</w:t>
+      </w:r>
+      <w:r>
+        <w:t xml:space="preserve"> </w:t>
+      </w:r>
+      <w:r>
+        <w:t xml:space="preserve">R</w:t>
+      </w:r>
+      <w:r>
+        <w:t xml:space="preserve"> </w:t>
+      </w:r>
+      <w:r>
+        <w:t xml:space="preserve">data</w:t>
+      </w:r>
+      <w:r>
+        <w:t xml:space="preserve"> </w:t>
+      </w:r>
+      <w:r>
+        <w:t xml:space="preserve">visualization</w:t>
+      </w:r>
+      <w:r>
+        <w:t xml:space="preserve"> </w:t>
+      </w:r>
+      <w:r>
+        <w:t xml:space="preserve">and</w:t>
+      </w:r>
+      <w:r>
+        <w:t xml:space="preserve"> </w:t>
+      </w:r>
+      <w:r>
+        <w:t xml:space="preserve">transformation</w:t>
+      </w:r>
+      <w:r>
+        <w:t xml:space="preserve"> </w:t>
+      </w:r>
+      <w:r>
+        <w:t xml:space="preserve">using</w:t>
+      </w:r>
+      <w:r>
+        <w:t xml:space="preserve"> </w:t>
+      </w:r>
+      <w:r>
+        <w:t xml:space="preserve">the</w:t>
+      </w:r>
+      <w:r>
+        <w:t xml:space="preserve"> </w:t>
+      </w:r>
+      <w:r>
+        <w:t xml:space="preserve">popular</w:t>
+      </w:r>
+      <w:r>
+        <w:t xml:space="preserve"> </w:t>
+      </w:r>
+      <w:r>
+        <w:rPr>
+          <w:rStyle w:val="VerbatimChar"/>
+        </w:rPr>
+        <w:t xml:space="preserve">ggplot2</w:t>
+      </w:r>
+      <w:r>
+        <w:t xml:space="preserve"> </w:t>
+      </w:r>
+      <w:r>
+        <w:t xml:space="preserve">and</w:t>
+      </w:r>
+      <w:r>
+        <w:t xml:space="preserve"> </w:t>
+      </w:r>
+      <w:r>
+        <w:rPr>
+          <w:rStyle w:val="VerbatimChar"/>
+        </w:rPr>
+        <w:t xml:space="preserve">dplyr</w:t>
+      </w:r>
+      <w:r>
+        <w:t xml:space="preserve"> </w:t>
+      </w:r>
+      <w:r>
+        <w:t xml:space="preserve">packages.</w:t>
+      </w:r>
+      <w:r>
+        <w:t xml:space="preserve"> </w:t>
+      </w:r>
+      <w:r>
+        <w:t xml:space="preserve">Providing</w:t>
+      </w:r>
+      <w:r>
+        <w:t xml:space="preserve"> </w:t>
+      </w:r>
+      <w:r>
+        <w:t xml:space="preserve">point-and-click</w:t>
+      </w:r>
+      <w:r>
+        <w:t xml:space="preserve"> </w:t>
+      </w:r>
+      <w:r>
+        <w:t xml:space="preserve">interactivity</w:t>
+      </w:r>
+      <w:r>
+        <w:t xml:space="preserve"> </w:t>
+      </w:r>
+      <w:r>
+        <w:t xml:space="preserve">to</w:t>
+      </w:r>
+      <w:r>
+        <w:t xml:space="preserve"> </w:t>
+      </w:r>
+      <w:r>
+        <w:t xml:space="preserve">explore</w:t>
+      </w:r>
+      <w:r>
+        <w:t xml:space="preserve"> </w:t>
+      </w:r>
+      <w:r>
+        <w:t xml:space="preserve">potential</w:t>
+      </w:r>
+      <w:r>
+        <w:t xml:space="preserve"> </w:t>
+      </w:r>
+      <w:r>
+        <w:t xml:space="preserve">modifications</w:t>
+      </w:r>
+      <w:r>
+        <w:t xml:space="preserve"> </w:t>
+      </w:r>
+      <w:r>
+        <w:t xml:space="preserve">of</w:t>
+      </w:r>
+      <w:r>
+        <w:t xml:space="preserve"> </w:t>
+      </w:r>
+      <w:r>
+        <w:t xml:space="preserve">graphics</w:t>
+      </w:r>
+      <w:r>
+        <w:t xml:space="preserve"> </w:t>
+      </w:r>
+      <w:r>
+        <w:t xml:space="preserve">for</w:t>
+      </w:r>
+      <w:r>
+        <w:t xml:space="preserve"> </w:t>
+      </w:r>
+      <w:r>
+        <w:t xml:space="preserve">presenting</w:t>
+      </w:r>
+      <w:r>
+        <w:t xml:space="preserve"> </w:t>
+      </w:r>
+      <w:r>
+        <w:t xml:space="preserve">data</w:t>
+      </w:r>
+      <w:r>
+        <w:t xml:space="preserve"> </w:t>
+      </w:r>
+      <w:r>
+        <w:t xml:space="preserve">visually,</w:t>
+      </w:r>
+      <w:r>
+        <w:t xml:space="preserve"> </w:t>
+      </w:r>
+      <w:r>
+        <w:t xml:space="preserve">the</w:t>
+      </w:r>
+      <w:r>
+        <w:t xml:space="preserve"> </w:t>
+      </w:r>
+      <w:r>
+        <w:t xml:space="preserve">app</w:t>
+      </w:r>
+      <w:r>
+        <w:t xml:space="preserve"> </w:t>
+      </w:r>
+      <w:r>
+        <w:t xml:space="preserve">uses</w:t>
+      </w:r>
+      <w:r>
+        <w:t xml:space="preserve"> </w:t>
+      </w:r>
+      <w:r>
+        <w:t xml:space="preserve">an</w:t>
+      </w:r>
+      <w:r>
+        <w:t xml:space="preserve"> </w:t>
+      </w:r>
+      <w:r>
+        <w:t xml:space="preserve">intuitive</w:t>
+      </w:r>
+      <w:r>
+        <w:t xml:space="preserve"> </w:t>
+      </w:r>
+      <w:r>
+        <w:t xml:space="preserve">interface</w:t>
+      </w:r>
+      <w:r>
+        <w:t xml:space="preserve"> </w:t>
+      </w:r>
+      <w:r>
+        <w:t xml:space="preserve">to</w:t>
+      </w:r>
+      <w:r>
+        <w:t xml:space="preserve"> </w:t>
+      </w:r>
+      <w:r>
+        <w:t xml:space="preserve">make</w:t>
+      </w:r>
+      <w:r>
+        <w:t xml:space="preserve"> </w:t>
+      </w:r>
+      <w:r>
+        <w:t xml:space="preserve">R</w:t>
+      </w:r>
+      <w:r>
+        <w:t xml:space="preserve"> </w:t>
+      </w:r>
+      <w:r>
+        <w:t xml:space="preserve">more</w:t>
+      </w:r>
+      <w:r>
+        <w:t xml:space="preserve"> </w:t>
+      </w:r>
+      <w:r>
+        <w:t xml:space="preserve">accessible</w:t>
+      </w:r>
+      <w:r>
+        <w:t xml:space="preserve"> </w:t>
+      </w:r>
+      <w:r>
+        <w:t xml:space="preserve">to</w:t>
+      </w:r>
+      <w:r>
+        <w:t xml:space="preserve"> </w:t>
+      </w:r>
+      <w:r>
+        <w:t xml:space="preserve">those</w:t>
+      </w:r>
+      <w:r>
+        <w:t xml:space="preserve"> </w:t>
+      </w:r>
+      <w:r>
+        <w:t xml:space="preserve">without</w:t>
+      </w:r>
+      <w:r>
+        <w:t xml:space="preserve"> </w:t>
+      </w:r>
+      <w:r>
+        <w:t xml:space="preserve">programming</w:t>
+      </w:r>
+      <w:r>
+        <w:t xml:space="preserve"> </w:t>
+      </w:r>
+      <w:r>
+        <w:t xml:space="preserve">experience.</w:t>
+      </w:r>
+      <w:r>
+        <w:t xml:space="preserve"> </w:t>
+      </w:r>
+      <w:r>
+        <w:t xml:space="preserve">This</w:t>
+      </w:r>
+      <w:r>
+        <w:t xml:space="preserve"> </w:t>
+      </w:r>
+      <w:r>
+        <w:t xml:space="preserve">project</w:t>
+      </w:r>
+      <w:r>
+        <w:t xml:space="preserve"> </w:t>
+      </w:r>
+      <w:r>
+        <w:t xml:space="preserve">is</w:t>
+      </w:r>
+      <w:r>
+        <w:t xml:space="preserve"> </w:t>
+      </w:r>
+      <w:r>
+        <w:t xml:space="preserve">in</w:t>
+      </w:r>
+      <w:r>
+        <w:t xml:space="preserve"> </w:t>
+      </w:r>
+      <w:r>
+        <w:t xml:space="preserve">a</w:t>
+      </w:r>
+      <w:r>
+        <w:t xml:space="preserve"> </w:t>
+      </w:r>
+      <w:r>
+        <w:t xml:space="preserve">state</w:t>
+      </w:r>
+      <w:r>
+        <w:t xml:space="preserve"> </w:t>
+      </w:r>
+      <w:r>
+        <w:t xml:space="preserve">of</w:t>
+      </w:r>
+      <w:r>
+        <w:t xml:space="preserve"> </w:t>
+      </w:r>
+      <w:r>
+        <w:t xml:space="preserve">continual</w:t>
+      </w:r>
+      <w:r>
+        <w:t xml:space="preserve"> </w:t>
+      </w:r>
+      <w:r>
+        <w:t xml:space="preserve">development,</w:t>
+      </w:r>
+      <w:r>
+        <w:t xml:space="preserve"> </w:t>
+      </w:r>
+      <w:r>
+        <w:t xml:space="preserve">and</w:t>
+      </w:r>
+      <w:r>
+        <w:t xml:space="preserve"> </w:t>
+      </w:r>
+      <w:r>
+        <w:t xml:space="preserve">will</w:t>
+      </w:r>
+      <w:r>
+        <w:t xml:space="preserve"> </w:t>
+      </w:r>
+      <w:r>
+        <w:t xml:space="preserve">expand</w:t>
+      </w:r>
+      <w:r>
+        <w:t xml:space="preserve"> </w:t>
+      </w:r>
+      <w:r>
+        <w:t xml:space="preserve">to</w:t>
+      </w:r>
+      <w:r>
+        <w:t xml:space="preserve"> </w:t>
+      </w:r>
+      <w:r>
+        <w:t xml:space="preserve">cover</w:t>
+      </w:r>
+      <w:r>
+        <w:t xml:space="preserve"> </w:t>
+      </w:r>
+      <w:r>
+        <w:t xml:space="preserve">introductory</w:t>
+      </w:r>
+      <w:r>
+        <w:t xml:space="preserve"> </w:t>
+      </w:r>
+      <w:r>
+        <w:t xml:space="preserve">data</w:t>
+      </w:r>
+      <w:r>
+        <w:t xml:space="preserve"> </w:t>
+      </w:r>
+      <w:r>
+        <w:t xml:space="preserve">science</w:t>
+      </w:r>
+      <w:r>
+        <w:t xml:space="preserve"> </w:t>
+      </w:r>
+      <w:r>
+        <w:t xml:space="preserve">topics</w:t>
+      </w:r>
+      <w:r>
+        <w:t xml:space="preserve"> </w:t>
+      </w:r>
+      <w:r>
+        <w:t xml:space="preserve">relevant</w:t>
+      </w:r>
+      <w:r>
+        <w:t xml:space="preserve"> </w:t>
+      </w:r>
+      <w:r>
+        <w:t xml:space="preserve">to</w:t>
+      </w:r>
+      <w:r>
+        <w:t xml:space="preserve"> </w:t>
+      </w:r>
+      <w:r>
+        <w:t xml:space="preserve">academics</w:t>
+      </w:r>
+      <w:r>
+        <w:t xml:space="preserve"> </w:t>
+      </w:r>
+      <w:r>
+        <w:t xml:space="preserve">and</w:t>
+      </w:r>
+      <w:r>
+        <w:t xml:space="preserve"> </w:t>
+      </w:r>
+      <w:r>
+        <w:t xml:space="preserve">professionals</w:t>
+      </w:r>
+      <w:r>
+        <w:t xml:space="preserve"> </w:t>
+      </w:r>
+      <w:r>
+        <w:t xml:space="preserve">alike.</w:t>
       </w:r>
     </w:p>
     <w:p>
@@ -196,16 +853,37 @@
         <w:t xml:space="preserve"> </w:t>
       </w:r>
       <w:r>
-        <w:t xml:space="preserve">allow less experienced analysts, like students, to visualize the possible structures and operations available for use with their data. These are typically marketed with intentions of the majority of users taking advantage of the graphical user interfaces (GUI), which are designed to give a point-and-click interaction method that engages the underlying code. These have the disadvantages of limited automation and accessibility, where users must manually perform steps of their analyses, often multiple times, on systems granted permission through paid subscriptions for software usage</w:t>
-      </w:r>
-      <w:r>
-        <w:t xml:space="preserve"> </w:t>
-      </w:r>
-      <w:r>
-        <w:rPr>
-          <w:b/>
-        </w:rPr>
-        <w:t xml:space="preserve">citation needed?</w:t>
+        <w:t xml:space="preserve">allow less experienced analysts, like students, to visualize the possible structures and operations available for use with their data. These are typically marketed with intentions of the majority of users taking advantage of the graphical user interfaces (GUI), which are designed to give a point-and-click interaction method that engages the underlying code. These have the disadvantages of limited automation and accessibility, where users must manually perform steps of their analyses, often multiple times, on systems granted permission through paid subscriptions for software usage.</w:t>
+      </w:r>
+      <w:r>
+        <w:br w:type="textWrapping"/>
+      </w:r>
+      <w:r>
+        <w:t xml:space="preserve">The R community and immensely popular integrated development environment (IDE), RStudio, encourage the same transparency and information-sharing reflected in the mentality of FOSS distribution</w:t>
+      </w:r>
+      <w:r>
+        <w:t xml:space="preserve"> </w:t>
+      </w:r>
+      <w:r>
+        <w:t xml:space="preserve">(RStudio Team 2020)</w:t>
+      </w:r>
+      <w:r>
+        <w:t xml:space="preserve">. Analyses in R can be performed in the console, where commands are given in the R language to be interpreted by the system. These analyses can just as easily be written in the form of a script that can be run as a combination of all operations intentionally recorded. Providing a powerful set of methods with infinite complexity, R programming is useful for anyone that works with data. As the practice of using large amounts of data to inform processes in various fields becomes more common through the expansion of data science as a field, education has and will continue to experience significant impacts</w:t>
+      </w:r>
+      <w:r>
+        <w:t xml:space="preserve"> </w:t>
+      </w:r>
+      <w:r>
+        <w:t xml:space="preserve">(Piccianio 2012)</w:t>
+      </w:r>
+      <w:r>
+        <w:t xml:space="preserve">. This can be observed on multiple fronts, where data science practices can be utilized by educational institutions in operation, as well as be implemented more as instructional content</w:t>
+      </w:r>
+      <w:r>
+        <w:t xml:space="preserve"> </w:t>
+      </w:r>
+      <w:r>
+        <w:t xml:space="preserve">(Williamson 2017)</w:t>
       </w:r>
       <w:r>
         <w:t xml:space="preserve">.</w:t>
@@ -214,52 +892,7 @@
         <w:br w:type="textWrapping"/>
       </w:r>
       <w:r>
-        <w:t xml:space="preserve">The R community and immensely popular integrated development environment (IDE), RStudio, encourage the same transparency and information-sharing reflected in the mentality of FOSS distribution</w:t>
-      </w:r>
-      <w:r>
-        <w:t xml:space="preserve"> </w:t>
-      </w:r>
-      <w:r>
-        <w:t xml:space="preserve">(RStudio Team 2020)</w:t>
-      </w:r>
-      <w:r>
-        <w:t xml:space="preserve">. Analyses in R can be performed in the console, where commands are given in the R language to be interpreted by the system. These analyses can just as easily be written in the form of a script that can be run as a combination of all operations intentionally recorded. Providing a powerful set of methods with infinite complexity, R programming is useful for anyone that works with data. As the practice of using large amounts of data to inform processes in various fields becomes more common through the expansion of data science as a field, education has and will continue to experience significant impacts</w:t>
-      </w:r>
-      <w:r>
-        <w:t xml:space="preserve"> </w:t>
-      </w:r>
-      <w:r>
-        <w:t xml:space="preserve">(Piccianio 2012)</w:t>
-      </w:r>
-      <w:r>
-        <w:t xml:space="preserve">. This can be observed on multiple fronts, where data science practices can be utilized by educational institutions in operation, as well as be implemented more as instructional content</w:t>
-      </w:r>
-      <w:r>
-        <w:t xml:space="preserve"> </w:t>
-      </w:r>
-      <w:r>
-        <w:t xml:space="preserve">(Williamson 2017)</w:t>
-      </w:r>
-      <w:r>
-        <w:t xml:space="preserve">.</w:t>
-      </w:r>
-      <w:r>
-        <w:br w:type="textWrapping"/>
-      </w:r>
-      <w:r>
-        <w:t xml:space="preserve">Data science education has the potential to bring those that would otherwise use proprietary, GUI-based programs, like those previously mentioned, the small amount of technical training required to begin developing proficiency with tools like R. The language and its additional packages, supplemental files that allow expanded capabilities defined by their authors</w:t>
-      </w:r>
-      <w:r>
-        <w:t xml:space="preserve"> </w:t>
-      </w:r>
-      <w:r>
-        <w:rPr>
-          <w:b/>
-        </w:rPr>
-        <w:t xml:space="preserve">citation needed?</w:t>
-      </w:r>
-      <w:r>
-        <w:t xml:space="preserve">, have extensive documentation that can be easily viewed within the RStudio IDE</w:t>
+        <w:t xml:space="preserve">Data science education has the potential to bring those that would otherwise use proprietary, GUI-based programs, like those previously mentioned, the small amount of technical training required to begin developing proficiency with tools like R. The language and its additional packages, supplemental files that allow expanded capabilities defined by their authors, have extensive documentation that can be easily viewed within the RStudio IDE</w:t>
       </w:r>
       <w:r>
         <w:t xml:space="preserve"> </w:t>
@@ -2929,369 +3562,496 @@
     </w:p>
     <w:p>
       <w:pPr>
+        <w:pStyle w:val="Heading1"/>
+      </w:pPr>
+      <w:bookmarkStart w:id="30" w:name="discussion"/>
+      <w:r>
+        <w:t xml:space="preserve">Discussion</w:t>
+      </w:r>
+      <w:bookmarkEnd w:id="30"/>
+    </w:p>
+    <w:p>
+      <w:pPr>
+        <w:pStyle w:val="Heading2"/>
+      </w:pPr>
+      <w:bookmarkStart w:id="31" w:name="status-and-future-development"/>
+      <w:r>
+        <w:t xml:space="preserve">Status and Future Development</w:t>
+      </w:r>
+      <w:bookmarkEnd w:id="31"/>
+    </w:p>
+    <w:p>
+      <w:pPr>
+        <w:pStyle w:val="FirstParagraph"/>
+      </w:pPr>
+      <w:r>
+        <w:t xml:space="preserve">The current state of this application involves a number of the discussed features not fully working as intended, and appropriate fixes are currently being implemented. Variable type adjustment uses base R, while the interpretation of the other transformation functions use</w:t>
+      </w:r>
+      <w:r>
+        <w:t xml:space="preserve"> </w:t>
+      </w:r>
+      <w:r>
+        <w:rPr>
+          <w:rStyle w:val="VerbatimChar"/>
+        </w:rPr>
+        <w:t xml:space="preserve">dplyr</w:t>
+      </w:r>
+      <w:r>
+        <w:t xml:space="preserve">. Variable names are recognized differently between the two, and changing a variable type does not make the appropriate overwrite to the variable structure data. A second, similar issue involves the arguments passed via the aesthetic specifications menu to not be read appropriately by the selected</w:t>
+      </w:r>
+      <w:r>
+        <w:t xml:space="preserve"> </w:t>
+      </w:r>
+      <w:r>
+        <w:rPr>
+          <w:rStyle w:val="VerbatimChar"/>
+        </w:rPr>
+        <w:t xml:space="preserve">geom_*</w:t>
+      </w:r>
+      <w:r>
+        <w:t xml:space="preserve"> </w:t>
+      </w:r>
+      <w:r>
+        <w:t xml:space="preserve">function. The arguments can only be recognized one at a time, so making two modifications eliminates the previous change. Functionality of the aesthetic menu is still present, but the ability to combine these changes to make more descriptive graphics will make the tool more useful to those learning the benefits of data visualization with R through this tool. The final recognized challenge to a fully-functional status is the successful implementation of the</w:t>
+      </w:r>
+      <w:r>
+        <w:t xml:space="preserve"> </w:t>
+      </w:r>
+      <w:r>
+        <w:rPr>
+          <w:rStyle w:val="VerbatimChar"/>
+        </w:rPr>
+        <w:t xml:space="preserve">shinymeta</w:t>
+      </w:r>
+      <w:r>
+        <w:t xml:space="preserve"> </w:t>
+      </w:r>
+      <w:r>
+        <w:t xml:space="preserve">package for printing code. An update to the package have changed the operator necessary for translating</w:t>
+      </w:r>
+      <w:r>
+        <w:t xml:space="preserve"> </w:t>
+      </w:r>
+      <w:r>
+        <w:rPr>
+          <w:rStyle w:val="VerbatimChar"/>
+        </w:rPr>
+        <w:t xml:space="preserve">Shiny</w:t>
+      </w:r>
+      <w:r>
+        <w:t xml:space="preserve"> </w:t>
+      </w:r>
+      <w:r>
+        <w:t xml:space="preserve">code, and its use across the reactive contexts of</w:t>
+      </w:r>
+      <w:r>
+        <w:t xml:space="preserve"> </w:t>
+      </w:r>
+      <w:r>
+        <w:rPr>
+          <w:rStyle w:val="VerbatimChar"/>
+        </w:rPr>
+        <w:t xml:space="preserve">tidyTouch</w:t>
+      </w:r>
+      <w:r>
+        <w:t xml:space="preserve"> </w:t>
+      </w:r>
+      <w:r>
+        <w:t xml:space="preserve">has created problematic scenarios beyond the examples of the limited documentation available.</w:t>
+      </w:r>
+      <w:r>
+        <w:br w:type="textWrapping"/>
+      </w:r>
+      <w:r>
+        <w:t xml:space="preserve">The visualizations that can be generated using this application are a small subset of those available in</w:t>
+      </w:r>
+      <w:r>
+        <w:t xml:space="preserve"> </w:t>
+      </w:r>
+      <w:r>
+        <w:rPr>
+          <w:rStyle w:val="VerbatimChar"/>
+        </w:rPr>
+        <w:t xml:space="preserve">ggplot2</w:t>
+      </w:r>
+      <w:r>
+        <w:t xml:space="preserve">, as those included are meant to provide basic utility for creating common types of graphics. As development continues, the available modifications will expand to include font/face options for labels, multiple coordinate plane options, a larger list of geometric objects, and size specifications for saving the visualization to a file. These particular changes will make</w:t>
+      </w:r>
+      <w:r>
+        <w:t xml:space="preserve"> </w:t>
+      </w:r>
+      <w:r>
+        <w:rPr>
+          <w:rStyle w:val="VerbatimChar"/>
+        </w:rPr>
+        <w:t xml:space="preserve">tidyTouch</w:t>
+      </w:r>
+      <w:r>
+        <w:t xml:space="preserve"> </w:t>
+      </w:r>
+      <w:r>
+        <w:t xml:space="preserve">particularly useful in creating visualizations for publications that require specific formatting. The number of transformation functions will also be increased, as this will help improve the educational value of the app. The addition of the common</w:t>
+      </w:r>
+      <w:r>
+        <w:t xml:space="preserve"> </w:t>
+      </w:r>
+      <w:r>
+        <w:rPr>
+          <w:rStyle w:val="VerbatimChar"/>
+        </w:rPr>
+        <w:t xml:space="preserve">dplyr</w:t>
+      </w:r>
+      <w:r>
+        <w:t xml:space="preserve"> </w:t>
+      </w:r>
+      <w:r>
+        <w:t xml:space="preserve">function for creating new variables based on calculations from existing variables is already in progress and has inspired approaches to capturing the use of similar operators in a graphical interface. To most effectively provide the benefit of data science education, documentation is being created in the form of a manual that incorporates interactive displays for teaching the code that is run by the various sections of</w:t>
+      </w:r>
+      <w:r>
+        <w:t xml:space="preserve"> </w:t>
+      </w:r>
+      <w:r>
+        <w:rPr>
+          <w:rStyle w:val="VerbatimChar"/>
+        </w:rPr>
+        <w:t xml:space="preserve">tidyTouch</w:t>
+      </w:r>
+      <w:r>
+        <w:t xml:space="preserve">.</w:t>
+      </w:r>
+    </w:p>
+    <w:p>
+      <w:pPr>
+        <w:pStyle w:val="Heading2"/>
+      </w:pPr>
+      <w:bookmarkStart w:id="32" w:name="conclusion"/>
+      <w:r>
+        <w:t xml:space="preserve">Conclusion</w:t>
+      </w:r>
+      <w:bookmarkEnd w:id="32"/>
+    </w:p>
+    <w:p>
+      <w:pPr>
+        <w:pStyle w:val="FirstParagraph"/>
+      </w:pPr>
+      <w:r>
+        <w:t xml:space="preserve">As an incredibly powerful tool for statistical analysis, data visualization, and creative applications like this project, R can be used by any individual that frequently works with data. Students of any technical or quantitative discipline, researchers, and professionals can all benefit from using the structure and reproducibility that accompanies statistical programming, with the only challenge being a steeper learning curve than graphical tools. With others carrying out projects similar to</w:t>
+      </w:r>
+      <w:r>
+        <w:t xml:space="preserve"> </w:t>
+      </w:r>
+      <w:r>
+        <w:rPr>
+          <w:rStyle w:val="VerbatimChar"/>
+        </w:rPr>
+        <w:t xml:space="preserve">tidyTouch</w:t>
+      </w:r>
+      <w:r>
+        <w:t xml:space="preserve"> </w:t>
+      </w:r>
+      <w:r>
+        <w:t xml:space="preserve">and the continual development of resources for data science education, significant growth in the use of R is possible. By encouraging focus on maintaining and updating these resources, data science’s most accessible tool will truly be open to all.</w:t>
+      </w:r>
+    </w:p>
+    <w:p>
+      <w:pPr>
+        <w:pStyle w:val="Heading2"/>
+      </w:pPr>
+      <w:bookmarkStart w:id="33" w:name="r-packages-and-session-info"/>
+      <w:r>
+        <w:t xml:space="preserve">R Packages and Session Info</w:t>
+      </w:r>
+      <w:bookmarkEnd w:id="33"/>
+    </w:p>
+    <w:p>
+      <w:pPr>
+        <w:pStyle w:val="FirstParagraph"/>
+      </w:pPr>
+      <w:r>
+        <w:t xml:space="preserve">To recognize those that contribute to R, tools used by members of the R community, and the continually developing field of data science, the software used in creating the tidyTouch app is listed: R</w:t>
+      </w:r>
+      <w:r>
+        <w:t xml:space="preserve"> </w:t>
+      </w:r>
+      <w:r>
+        <w:t xml:space="preserve">(Version 3.6.3; R Core Team 2020)</w:t>
+      </w:r>
+      <w:r>
+        <w:t xml:space="preserve"> </w:t>
+      </w:r>
+      <w:r>
+        <w:t xml:space="preserve">and the R-packages * cowplot* [@ R-cowplot],</w:t>
+      </w:r>
+      <w:r>
+        <w:t xml:space="preserve"> </w:t>
+      </w:r>
+      <w:r>
+        <w:rPr>
+          <w:i/>
+        </w:rPr>
+        <w:t xml:space="preserve">dplyr</w:t>
+      </w:r>
+      <w:r>
+        <w:t xml:space="preserve"> </w:t>
+      </w:r>
+      <w:r>
+        <w:t xml:space="preserve">(Version 0.8.5; Wickham et al. 2020)</w:t>
+      </w:r>
+      <w:r>
+        <w:t xml:space="preserve">,</w:t>
+      </w:r>
+      <w:r>
+        <w:t xml:space="preserve"> </w:t>
+      </w:r>
+      <w:r>
+        <w:rPr>
+          <w:i/>
+        </w:rPr>
+        <w:t xml:space="preserve">ggplot2</w:t>
+      </w:r>
+      <w:r>
+        <w:t xml:space="preserve"> </w:t>
+      </w:r>
+      <w:r>
+        <w:t xml:space="preserve">(Version 3.2.1; Wickham 2016)</w:t>
+      </w:r>
+      <w:r>
+        <w:t xml:space="preserve">,</w:t>
+      </w:r>
+      <w:r>
+        <w:t xml:space="preserve"> </w:t>
+      </w:r>
+      <w:r>
+        <w:rPr>
+          <w:i/>
+        </w:rPr>
+        <w:t xml:space="preserve">haven</w:t>
+      </w:r>
+      <w:r>
+        <w:t xml:space="preserve"> </w:t>
+      </w:r>
+      <w:r>
+        <w:t xml:space="preserve">(Version 2.1.1; Wickham and Miller 2019)</w:t>
+      </w:r>
+      <w:r>
+        <w:t xml:space="preserve">,</w:t>
+      </w:r>
+      <w:r>
+        <w:t xml:space="preserve"> </w:t>
+      </w:r>
+      <w:r>
+        <w:rPr>
+          <w:i/>
+        </w:rPr>
+        <w:t xml:space="preserve">papaja</w:t>
+      </w:r>
+      <w:r>
+        <w:t xml:space="preserve"> </w:t>
+      </w:r>
+      <w:r>
+        <w:t xml:space="preserve">(Version 0.1.0.9942; Aust and Barth 2020)</w:t>
+      </w:r>
+      <w:r>
+        <w:t xml:space="preserve">,</w:t>
+      </w:r>
+      <w:r>
+        <w:t xml:space="preserve"> </w:t>
+      </w:r>
+      <w:r>
+        <w:rPr>
+          <w:i/>
+        </w:rPr>
+        <w:t xml:space="preserve">reactable</w:t>
+      </w:r>
+      <w:r>
+        <w:t xml:space="preserve"> </w:t>
+      </w:r>
+      <w:r>
+        <w:t xml:space="preserve">(Version 0.1.0; Lin 2019)</w:t>
+      </w:r>
+      <w:r>
+        <w:t xml:space="preserve">,</w:t>
+      </w:r>
+      <w:r>
+        <w:t xml:space="preserve"> </w:t>
+      </w:r>
+      <w:r>
+        <w:rPr>
+          <w:i/>
+        </w:rPr>
+        <w:t xml:space="preserve">readr</w:t>
+      </w:r>
+      <w:r>
+        <w:t xml:space="preserve"> </w:t>
+      </w:r>
+      <w:r>
+        <w:t xml:space="preserve">(Version 1.3.1; Wickham, Hester, and Francois 2018)</w:t>
+      </w:r>
+      <w:r>
+        <w:t xml:space="preserve">,</w:t>
+      </w:r>
+      <w:r>
+        <w:t xml:space="preserve"> </w:t>
+      </w:r>
+      <w:r>
+        <w:rPr>
+          <w:i/>
+        </w:rPr>
+        <w:t xml:space="preserve">readxl</w:t>
+      </w:r>
+      <w:r>
+        <w:t xml:space="preserve"> </w:t>
+      </w:r>
+      <w:r>
+        <w:t xml:space="preserve">(Version 1.3.1; Wickham and Bryan 2019)</w:t>
+      </w:r>
+      <w:r>
+        <w:t xml:space="preserve">,</w:t>
+      </w:r>
+      <w:r>
+        <w:t xml:space="preserve"> </w:t>
+      </w:r>
+      <w:r>
+        <w:rPr>
+          <w:i/>
+        </w:rPr>
+        <w:t xml:space="preserve">rmarkdown</w:t>
+      </w:r>
+      <w:r>
+        <w:t xml:space="preserve"> </w:t>
+      </w:r>
+      <w:r>
+        <w:t xml:space="preserve">(Version 2.1; Xie, Allaire, and Grolemund 2018)</w:t>
+      </w:r>
+      <w:r>
+        <w:t xml:space="preserve">,</w:t>
+      </w:r>
+      <w:r>
+        <w:t xml:space="preserve"> </w:t>
+      </w:r>
+      <w:r>
+        <w:rPr>
+          <w:i/>
+        </w:rPr>
+        <w:t xml:space="preserve">shiny</w:t>
+      </w:r>
+      <w:r>
+        <w:t xml:space="preserve"> </w:t>
+      </w:r>
+      <w:r>
+        <w:t xml:space="preserve">(Version 1.4.0.2; Chang et al. 2019; Sievert 2019; Chang 2018)</w:t>
+      </w:r>
+      <w:r>
+        <w:t xml:space="preserve">,</w:t>
+      </w:r>
+      <w:r>
+        <w:t xml:space="preserve"> </w:t>
+      </w:r>
+      <w:r>
+        <w:rPr>
+          <w:i/>
+        </w:rPr>
+        <w:t xml:space="preserve">shinymeta</w:t>
+      </w:r>
+      <w:r>
+        <w:t xml:space="preserve"> </w:t>
+      </w:r>
+      <w:r>
+        <w:t xml:space="preserve">(Version 0.2.0; Sievert 2019)</w:t>
+      </w:r>
+      <w:r>
+        <w:t xml:space="preserve">,</w:t>
+      </w:r>
+      <w:r>
+        <w:t xml:space="preserve"> </w:t>
+      </w:r>
+      <w:r>
+        <w:rPr>
+          <w:i/>
+        </w:rPr>
+        <w:t xml:space="preserve">shinythemes</w:t>
+      </w:r>
+      <w:r>
+        <w:t xml:space="preserve"> </w:t>
+      </w:r>
+      <w:r>
+        <w:t xml:space="preserve">(Version 1.1.2; Chang 2018)</w:t>
+      </w:r>
+      <w:r>
+        <w:t xml:space="preserve">, and</w:t>
+      </w:r>
+      <w:r>
+        <w:t xml:space="preserve"> </w:t>
+      </w:r>
+      <w:r>
+        <w:rPr>
+          <w:i/>
+        </w:rPr>
+        <w:t xml:space="preserve">tidyr</w:t>
+      </w:r>
+      <w:r>
+        <w:t xml:space="preserve"> </w:t>
+      </w:r>
+      <w:r>
+        <w:t xml:space="preserve">(Version 1.0.2; Wickham and Henry 2020)</w:t>
+      </w:r>
+      <w:r>
+        <w:t xml:space="preserve">. This document was created using</w:t>
+      </w:r>
+      <w:r>
+        <w:t xml:space="preserve"> </w:t>
+      </w:r>
+      <w:r>
+        <w:rPr>
+          <w:rStyle w:val="VerbatimChar"/>
+        </w:rPr>
+        <w:t xml:space="preserve">papaja</w:t>
+      </w:r>
+      <w:r>
+        <w:t xml:space="preserve"> </w:t>
+      </w:r>
+      <w:r>
+        <w:t xml:space="preserve">and</w:t>
+      </w:r>
+      <w:r>
+        <w:t xml:space="preserve"> </w:t>
+      </w:r>
+      <w:r>
+        <w:rPr>
+          <w:rStyle w:val="VerbatimChar"/>
+        </w:rPr>
+        <w:t xml:space="preserve">rmarkdown</w:t>
+      </w:r>
+      <w:r>
+        <w:t xml:space="preserve"> </w:t>
+      </w:r>
+      <w:r>
+        <w:t xml:space="preserve">(Aust and Barth 2020; Xie, Allaire, and Grolemund 2018)</w:t>
+      </w:r>
+      <w:r>
+        <w:t xml:space="preserve">. Documentation for individual packages may include links to additional educational resources, like the</w:t>
+      </w:r>
+      <w:r>
+        <w:t xml:space="preserve"> </w:t>
+      </w:r>
+      <w:r>
+        <w:rPr>
+          <w:rStyle w:val="VerbatimChar"/>
+        </w:rPr>
+        <w:t xml:space="preserve">Tidyverse</w:t>
+      </w:r>
+      <w:r>
+        <w:t xml:space="preserve"> </w:t>
+      </w:r>
+      <w:r>
+        <w:t xml:space="preserve">cheat sheets from RStudio.</w:t>
+      </w:r>
+    </w:p>
+    <w:p>
+      <w:pPr>
         <w:pStyle w:val="BodyText"/>
       </w:pPr>
       <w:r>
-        <w:rPr>
-          <w:b/>
-        </w:rPr>
-        <w:t xml:space="preserve">still working with code to see where to include section on</w:t>
-      </w:r>
-      <w:r>
-        <w:rPr>
-          <w:b/>
-        </w:rPr>
-        <w:t xml:space="preserve"> </w:t>
-      </w:r>
-      <w:r>
-        <w:rPr>
-          <w:rStyle w:val="VerbatimChar"/>
-          <w:b/>
-        </w:rPr>
-        <w:t xml:space="preserve">shinymeta</w:t>
-      </w:r>
-      <w:r>
-        <w:rPr>
-          <w:b/>
-        </w:rPr>
-        <w:t xml:space="preserve"> </w:t>
-      </w:r>
-      <w:r>
-        <w:rPr>
-          <w:b/>
-        </w:rPr>
-        <w:t xml:space="preserve">with demonstration; will likely be placed here</w:t>
-      </w:r>
-    </w:p>
-    <w:p>
-      <w:pPr>
-        <w:pStyle w:val="Heading1"/>
-      </w:pPr>
-      <w:bookmarkStart w:id="30" w:name="discussion"/>
-      <w:r>
-        <w:t xml:space="preserve">Discussion</w:t>
-      </w:r>
-      <w:bookmarkEnd w:id="30"/>
-    </w:p>
-    <w:p>
-      <w:pPr>
-        <w:pStyle w:val="Heading2"/>
-      </w:pPr>
-      <w:bookmarkStart w:id="31" w:name="status-and-future-development"/>
-      <w:r>
-        <w:t xml:space="preserve">Status and Future Development</w:t>
-      </w:r>
-      <w:bookmarkEnd w:id="31"/>
-    </w:p>
-    <w:p>
-      <w:pPr>
-        <w:pStyle w:val="Heading2"/>
-      </w:pPr>
-      <w:bookmarkStart w:id="32" w:name="applications-and-audiences"/>
-      <w:r>
-        <w:t xml:space="preserve">Applications and Audiences</w:t>
-      </w:r>
-      <w:bookmarkEnd w:id="32"/>
-    </w:p>
-    <w:p>
-      <w:pPr>
-        <w:pStyle w:val="Heading2"/>
-      </w:pPr>
-      <w:bookmarkStart w:id="33" w:name="r-packages-and-session-info"/>
-      <w:r>
-        <w:t xml:space="preserve">R Packages and Session Info</w:t>
-      </w:r>
-      <w:bookmarkEnd w:id="33"/>
-    </w:p>
-    <w:p>
-      <w:pPr>
-        <w:pStyle w:val="FirstParagraph"/>
-      </w:pPr>
-      <w:r>
-        <w:t xml:space="preserve">To recognize those that contribute to R, tools used by members of the R community, and the continually developing field of data science, the software used in creating the tidyTouch app is listed: R</w:t>
-      </w:r>
-      <w:r>
-        <w:t xml:space="preserve"> </w:t>
-      </w:r>
-      <w:r>
-        <w:t xml:space="preserve">(Version 3.6.3; R Core Team 2020)</w:t>
-      </w:r>
-      <w:r>
-        <w:t xml:space="preserve"> </w:t>
-      </w:r>
-      <w:r>
-        <w:t xml:space="preserve">and the R-packages * cowplot* [@ R-cowplot],</w:t>
-      </w:r>
-      <w:r>
-        <w:t xml:space="preserve"> </w:t>
-      </w:r>
-      <w:r>
-        <w:rPr>
-          <w:i/>
-        </w:rPr>
-        <w:t xml:space="preserve">dplyr</w:t>
-      </w:r>
-      <w:r>
-        <w:t xml:space="preserve"> </w:t>
-      </w:r>
-      <w:r>
-        <w:t xml:space="preserve">(Version 0.8.5; Wickham et al. 2020)</w:t>
-      </w:r>
-      <w:r>
-        <w:t xml:space="preserve">,</w:t>
-      </w:r>
-      <w:r>
-        <w:t xml:space="preserve"> </w:t>
-      </w:r>
-      <w:r>
-        <w:rPr>
-          <w:i/>
-        </w:rPr>
-        <w:t xml:space="preserve">ggplot2</w:t>
-      </w:r>
-      <w:r>
-        <w:t xml:space="preserve"> </w:t>
-      </w:r>
-      <w:r>
-        <w:t xml:space="preserve">(Version 3.2.1; Wickham 2016)</w:t>
-      </w:r>
-      <w:r>
-        <w:t xml:space="preserve">,</w:t>
-      </w:r>
-      <w:r>
-        <w:t xml:space="preserve"> </w:t>
-      </w:r>
-      <w:r>
-        <w:rPr>
-          <w:i/>
-        </w:rPr>
-        <w:t xml:space="preserve">haven</w:t>
-      </w:r>
-      <w:r>
-        <w:t xml:space="preserve"> </w:t>
-      </w:r>
-      <w:r>
-        <w:t xml:space="preserve">(Version 2.1.1; Wickham and Miller 2019)</w:t>
-      </w:r>
-      <w:r>
-        <w:t xml:space="preserve">,</w:t>
-      </w:r>
-      <w:r>
-        <w:t xml:space="preserve"> </w:t>
-      </w:r>
-      <w:r>
-        <w:rPr>
-          <w:i/>
-        </w:rPr>
-        <w:t xml:space="preserve">papaja</w:t>
-      </w:r>
-      <w:r>
-        <w:t xml:space="preserve"> </w:t>
-      </w:r>
-      <w:r>
-        <w:t xml:space="preserve">(Version 0.1.0.9942; Aust and Barth 2020)</w:t>
-      </w:r>
-      <w:r>
-        <w:t xml:space="preserve">,</w:t>
-      </w:r>
-      <w:r>
-        <w:t xml:space="preserve"> </w:t>
-      </w:r>
-      <w:r>
-        <w:rPr>
-          <w:i/>
-        </w:rPr>
-        <w:t xml:space="preserve">reactable</w:t>
-      </w:r>
-      <w:r>
-        <w:t xml:space="preserve"> </w:t>
-      </w:r>
-      <w:r>
-        <w:t xml:space="preserve">(Version 0.1.0; Lin 2019)</w:t>
-      </w:r>
-      <w:r>
-        <w:t xml:space="preserve">,</w:t>
-      </w:r>
-      <w:r>
-        <w:t xml:space="preserve"> </w:t>
-      </w:r>
-      <w:r>
-        <w:rPr>
-          <w:i/>
-        </w:rPr>
-        <w:t xml:space="preserve">readr</w:t>
-      </w:r>
-      <w:r>
-        <w:t xml:space="preserve"> </w:t>
-      </w:r>
-      <w:r>
-        <w:t xml:space="preserve">(Version 1.3.1; Wickham, Hester, and Francois 2018)</w:t>
-      </w:r>
-      <w:r>
-        <w:t xml:space="preserve">,</w:t>
-      </w:r>
-      <w:r>
-        <w:t xml:space="preserve"> </w:t>
-      </w:r>
-      <w:r>
-        <w:rPr>
-          <w:i/>
-        </w:rPr>
-        <w:t xml:space="preserve">readxl</w:t>
-      </w:r>
-      <w:r>
-        <w:t xml:space="preserve"> </w:t>
-      </w:r>
-      <w:r>
-        <w:t xml:space="preserve">(Version 1.3.1; Wickham and Bryan 2019)</w:t>
-      </w:r>
-      <w:r>
-        <w:t xml:space="preserve">,</w:t>
-      </w:r>
-      <w:r>
-        <w:t xml:space="preserve"> </w:t>
-      </w:r>
-      <w:r>
-        <w:rPr>
-          <w:i/>
-        </w:rPr>
-        <w:t xml:space="preserve">rmarkdown</w:t>
-      </w:r>
-      <w:r>
-        <w:t xml:space="preserve"> </w:t>
-      </w:r>
-      <w:r>
-        <w:t xml:space="preserve">(Version 2.1; Xie, Allaire, and Grolemund 2018)</w:t>
-      </w:r>
-      <w:r>
-        <w:t xml:space="preserve">,</w:t>
-      </w:r>
-      <w:r>
-        <w:t xml:space="preserve"> </w:t>
-      </w:r>
-      <w:r>
-        <w:rPr>
-          <w:i/>
-        </w:rPr>
-        <w:t xml:space="preserve">shiny</w:t>
-      </w:r>
-      <w:r>
-        <w:t xml:space="preserve"> </w:t>
-      </w:r>
-      <w:r>
-        <w:t xml:space="preserve">(Version 1.4.0.9000; Chang et al. 2019; Sievert 2019; Chang 2018)</w:t>
-      </w:r>
-      <w:r>
-        <w:t xml:space="preserve">,</w:t>
-      </w:r>
-      <w:r>
-        <w:t xml:space="preserve"> </w:t>
-      </w:r>
-      <w:r>
-        <w:rPr>
-          <w:i/>
-        </w:rPr>
-        <w:t xml:space="preserve">shinymeta</w:t>
-      </w:r>
-      <w:r>
-        <w:t xml:space="preserve"> </w:t>
-      </w:r>
-      <w:r>
-        <w:t xml:space="preserve">(Version 0.2.0; Sievert 2019)</w:t>
-      </w:r>
-      <w:r>
-        <w:t xml:space="preserve">,</w:t>
-      </w:r>
-      <w:r>
-        <w:t xml:space="preserve"> </w:t>
-      </w:r>
-      <w:r>
-        <w:rPr>
-          <w:i/>
-        </w:rPr>
-        <w:t xml:space="preserve">shinythemes</w:t>
-      </w:r>
-      <w:r>
-        <w:t xml:space="preserve"> </w:t>
-      </w:r>
-      <w:r>
-        <w:t xml:space="preserve">(Version 1.1.2; Chang 2018)</w:t>
-      </w:r>
-      <w:r>
-        <w:t xml:space="preserve">, and</w:t>
-      </w:r>
-      <w:r>
-        <w:t xml:space="preserve"> </w:t>
-      </w:r>
-      <w:r>
-        <w:rPr>
-          <w:i/>
-        </w:rPr>
-        <w:t xml:space="preserve">tidyr</w:t>
-      </w:r>
-      <w:r>
-        <w:t xml:space="preserve"> </w:t>
-      </w:r>
-      <w:r>
-        <w:t xml:space="preserve">(Version 1.0.2; Wickham and Henry 2020)</w:t>
-      </w:r>
-      <w:r>
-        <w:t xml:space="preserve">. This document was created using</w:t>
-      </w:r>
-      <w:r>
-        <w:t xml:space="preserve"> </w:t>
-      </w:r>
-      <w:r>
-        <w:rPr>
-          <w:rStyle w:val="VerbatimChar"/>
-        </w:rPr>
-        <w:t xml:space="preserve">papaja</w:t>
-      </w:r>
-      <w:r>
-        <w:t xml:space="preserve"> </w:t>
-      </w:r>
-      <w:r>
-        <w:t xml:space="preserve">and</w:t>
-      </w:r>
-      <w:r>
-        <w:t xml:space="preserve"> </w:t>
-      </w:r>
-      <w:r>
-        <w:rPr>
-          <w:rStyle w:val="VerbatimChar"/>
-        </w:rPr>
-        <w:t xml:space="preserve">rmarkdown</w:t>
-      </w:r>
-      <w:r>
-        <w:t xml:space="preserve"> </w:t>
-      </w:r>
-      <w:r>
-        <w:t xml:space="preserve">(Aust and Barth 2020; Xie, Allaire, and Grolemund 2018)</w:t>
-      </w:r>
-      <w:r>
-        <w:t xml:space="preserve">. Documentation for individual packages may include links to additional educational resources, like the</w:t>
-      </w:r>
-      <w:r>
-        <w:t xml:space="preserve"> </w:t>
-      </w:r>
-      <w:r>
-        <w:rPr>
-          <w:rStyle w:val="VerbatimChar"/>
-        </w:rPr>
-        <w:t xml:space="preserve">Tidyverse</w:t>
-      </w:r>
-      <w:r>
-        <w:t xml:space="preserve"> </w:t>
-      </w:r>
-      <w:r>
-        <w:t xml:space="preserve">cheat sheets from RStudio.</w:t>
-      </w:r>
-    </w:p>
-    <w:p>
-      <w:pPr>
-        <w:pStyle w:val="BodyText"/>
-      </w:pPr>
-      <w:r>
         <w:t xml:space="preserve">The session info for this project in its current state - the R version and additional loaded packages used during the development of this app, as well as the generation of this document - is printed below.</w:t>
       </w:r>
     </w:p>
@@ -3501,7 +4261,7 @@
         <w:rPr>
           <w:rStyle w:val="VerbatimChar"/>
         </w:rPr>
-        <w:t xml:space="preserve">##  [9] shinymeta_0.2.0   shiny_1.4.0.9000  dplyr_0.8.5       ggplot2_3.2.1    </w:t>
+        <w:t xml:space="preserve">##  [9] shinymeta_0.2.0   shiny_1.4.0.2     dplyr_0.8.5       ggplot2_3.2.1    </w:t>
       </w:r>
       <w:r>
         <w:br w:type="textWrapping"/>

</xml_diff>

<commit_message>
rework formatting/Windows transfer; add .png
</commit_message>
<xml_diff>
--- a/tidyTouch-thesis_writeup.docx
+++ b/tidyTouch-thesis_writeup.docx
@@ -777,16 +777,99 @@
       <w:r>
         <w:t xml:space="preserve">alike.</w:t>
       </w:r>
+      <w:r>
+        <w:t xml:space="preserve"> </w:t>
+      </w:r>
+      <w:r>
+        <w:t xml:space="preserve">The</w:t>
+      </w:r>
+      <w:r>
+        <w:t xml:space="preserve"> </w:t>
+      </w:r>
+      <w:r>
+        <w:t xml:space="preserve">code</w:t>
+      </w:r>
+      <w:r>
+        <w:t xml:space="preserve"> </w:t>
+      </w:r>
+      <w:r>
+        <w:t xml:space="preserve">for</w:t>
+      </w:r>
+      <w:r>
+        <w:t xml:space="preserve"> </w:t>
+      </w:r>
+      <w:r>
+        <w:rPr>
+          <w:rStyle w:val="VerbatimChar"/>
+        </w:rPr>
+        <w:t xml:space="preserve">tidyTouch</w:t>
+      </w:r>
+      <w:r>
+        <w:t xml:space="preserve"> </w:t>
+      </w:r>
+      <w:r>
+        <w:t xml:space="preserve">and</w:t>
+      </w:r>
+      <w:r>
+        <w:t xml:space="preserve"> </w:t>
+      </w:r>
+      <w:r>
+        <w:t xml:space="preserve">this</w:t>
+      </w:r>
+      <w:r>
+        <w:t xml:space="preserve"> </w:t>
+      </w:r>
+      <w:r>
+        <w:t xml:space="preserve">document</w:t>
+      </w:r>
+      <w:r>
+        <w:t xml:space="preserve"> </w:t>
+      </w:r>
+      <w:r>
+        <w:t xml:space="preserve">can</w:t>
+      </w:r>
+      <w:r>
+        <w:t xml:space="preserve"> </w:t>
+      </w:r>
+      <w:r>
+        <w:t xml:space="preserve">be</w:t>
+      </w:r>
+      <w:r>
+        <w:t xml:space="preserve"> </w:t>
+      </w:r>
+      <w:r>
+        <w:t xml:space="preserve">found</w:t>
+      </w:r>
+      <w:r>
+        <w:t xml:space="preserve"> </w:t>
+      </w:r>
+      <w:r>
+        <w:t xml:space="preserve">at</w:t>
+      </w:r>
+      <w:r>
+        <w:t xml:space="preserve"> </w:t>
+      </w:r>
+      <w:hyperlink r:id="rId20">
+        <w:r>
+          <w:rPr>
+            <w:rStyle w:val="Hyperlink"/>
+          </w:rPr>
+          <w:t xml:space="preserve">https://github.com/devaneyJE/tidyTouch_thesis</w:t>
+        </w:r>
+      </w:hyperlink>
+      <w:r>
+        <w:t xml:space="preserve">.</w:t>
+      </w:r>
     </w:p>
     <w:p>
       <w:pPr>
         <w:pStyle w:val="Heading1"/>
       </w:pPr>
-      <w:bookmarkStart w:id="20" w:name="introduction"/>
+      <w:bookmarkStart w:id="21" w:name="introduction"/>
       <w:r>
         <w:t xml:space="preserve">Introduction</w:t>
       </w:r>
-      <w:bookmarkEnd w:id="20"/>
+      <w:bookmarkEnd w:id="21"/>
     </w:p>
     <w:p>
       <w:pPr>
@@ -926,11 +1009,11 @@
       <w:pPr>
         <w:pStyle w:val="Heading2"/>
       </w:pPr>
-      <w:bookmarkStart w:id="21" w:name="data-visualization"/>
+      <w:bookmarkStart w:id="22" w:name="data-visualization"/>
       <w:r>
         <w:t xml:space="preserve">Data Visualization</w:t>
       </w:r>
-      <w:bookmarkEnd w:id="21"/>
+      <w:bookmarkEnd w:id="22"/>
     </w:p>
     <w:p>
       <w:pPr>
@@ -1040,7 +1123,7 @@
       <w:pPr>
         <w:pStyle w:val="Heading2"/>
       </w:pPr>
-      <w:bookmarkStart w:id="22" w:name="ggplot2-and-the-tidyverse"/>
+      <w:bookmarkStart w:id="23" w:name="ggplot2-and-the-tidyverse"/>
       <w:r>
         <w:rPr>
           <w:i/>
@@ -1053,7 +1136,7 @@
       <w:r>
         <w:t xml:space="preserve">and The Tidyverse</w:t>
       </w:r>
-      <w:bookmarkEnd w:id="22"/>
+      <w:bookmarkEnd w:id="23"/>
     </w:p>
     <w:p>
       <w:pPr>
@@ -1598,7 +1681,7 @@
                     </pic:cNvPicPr>
                   </pic:nvPicPr>
                   <pic:blipFill>
-                    <a:blip r:embed="rId23"/>
+                    <a:blip r:embed="rId24"/>
                     <a:stretch>
                       <a:fillRect/>
                     </a:stretch>
@@ -2093,7 +2176,7 @@
       <w:pPr>
         <w:pStyle w:val="Heading2"/>
       </w:pPr>
-      <w:bookmarkStart w:id="24" w:name="shiny-web-applications-in-r"/>
+      <w:bookmarkStart w:id="25" w:name="shiny-web-applications-in-r"/>
       <w:r>
         <w:rPr>
           <w:i/>
@@ -2103,7 +2186,7 @@
       <w:r>
         <w:t xml:space="preserve">: Web Applications in R</w:t>
       </w:r>
-      <w:bookmarkEnd w:id="24"/>
+      <w:bookmarkEnd w:id="25"/>
     </w:p>
     <w:p>
       <w:pPr>
@@ -2207,11 +2290,11 @@
       <w:pPr>
         <w:pStyle w:val="Heading1"/>
       </w:pPr>
-      <w:bookmarkStart w:id="25" w:name="design-and-development"/>
+      <w:bookmarkStart w:id="26" w:name="design-and-development"/>
       <w:r>
         <w:t xml:space="preserve">Design and Development</w:t>
       </w:r>
-      <w:bookmarkEnd w:id="25"/>
+      <w:bookmarkEnd w:id="26"/>
     </w:p>
     <w:p>
       <w:pPr>
@@ -2273,11 +2356,11 @@
       <w:pPr>
         <w:pStyle w:val="Heading2"/>
       </w:pPr>
-      <w:bookmarkStart w:id="26" w:name="importing-and-viewing-data"/>
+      <w:bookmarkStart w:id="27" w:name="importing-and-viewing-data"/>
       <w:r>
         <w:t xml:space="preserve">Importing and Viewing Data</w:t>
       </w:r>
-      <w:bookmarkEnd w:id="26"/>
+      <w:bookmarkEnd w:id="27"/>
     </w:p>
     <w:p>
       <w:pPr>
@@ -2564,11 +2647,11 @@
       <w:pPr>
         <w:pStyle w:val="Heading2"/>
       </w:pPr>
-      <w:bookmarkStart w:id="27" w:name="transformations"/>
+      <w:bookmarkStart w:id="28" w:name="transformations"/>
       <w:r>
         <w:t xml:space="preserve">Transformations</w:t>
       </w:r>
-      <w:bookmarkEnd w:id="27"/>
+      <w:bookmarkEnd w:id="28"/>
     </w:p>
     <w:p>
       <w:pPr>
@@ -2678,11 +2761,11 @@
       <w:pPr>
         <w:pStyle w:val="Heading2"/>
       </w:pPr>
-      <w:bookmarkStart w:id="28" w:name="visualization"/>
+      <w:bookmarkStart w:id="29" w:name="visualization"/>
       <w:r>
         <w:t xml:space="preserve">Visualization</w:t>
       </w:r>
-      <w:bookmarkEnd w:id="28"/>
+      <w:bookmarkEnd w:id="29"/>
     </w:p>
     <w:p>
       <w:pPr>
@@ -2774,7 +2857,7 @@
       <w:pPr>
         <w:pStyle w:val="Heading2"/>
       </w:pPr>
-      <w:bookmarkStart w:id="29" w:name="shiny-reactivity-and-code-printing"/>
+      <w:bookmarkStart w:id="30" w:name="shiny-reactivity-and-code-printing"/>
       <w:r>
         <w:rPr>
           <w:i/>
@@ -2787,7 +2870,7 @@
       <w:r>
         <w:t xml:space="preserve">Reactivity and Code Printing</w:t>
       </w:r>
-      <w:bookmarkEnd w:id="29"/>
+      <w:bookmarkEnd w:id="30"/>
     </w:p>
     <w:p>
       <w:pPr>
@@ -3564,21 +3647,21 @@
       <w:pPr>
         <w:pStyle w:val="Heading1"/>
       </w:pPr>
-      <w:bookmarkStart w:id="30" w:name="discussion"/>
+      <w:bookmarkStart w:id="31" w:name="discussion"/>
       <w:r>
         <w:t xml:space="preserve">Discussion</w:t>
       </w:r>
-      <w:bookmarkEnd w:id="30"/>
+      <w:bookmarkEnd w:id="31"/>
     </w:p>
     <w:p>
       <w:pPr>
         <w:pStyle w:val="Heading2"/>
       </w:pPr>
-      <w:bookmarkStart w:id="31" w:name="status-and-future-development"/>
+      <w:bookmarkStart w:id="32" w:name="status-and-future-development"/>
       <w:r>
         <w:t xml:space="preserve">Status and Future Development</w:t>
       </w:r>
-      <w:bookmarkEnd w:id="31"/>
+      <w:bookmarkEnd w:id="32"/>
     </w:p>
     <w:p>
       <w:pPr>
@@ -3724,11 +3807,11 @@
       <w:pPr>
         <w:pStyle w:val="Heading2"/>
       </w:pPr>
-      <w:bookmarkStart w:id="32" w:name="conclusion"/>
+      <w:bookmarkStart w:id="33" w:name="conclusion"/>
       <w:r>
         <w:t xml:space="preserve">Conclusion</w:t>
       </w:r>
-      <w:bookmarkEnd w:id="32"/>
+      <w:bookmarkEnd w:id="33"/>
     </w:p>
     <w:p>
       <w:pPr>
@@ -3757,11 +3840,11 @@
       <w:pPr>
         <w:pStyle w:val="Heading2"/>
       </w:pPr>
-      <w:bookmarkStart w:id="33" w:name="r-packages-and-session-info"/>
+      <w:bookmarkStart w:id="34" w:name="r-packages-and-session-info"/>
       <w:r>
         <w:t xml:space="preserve">R Packages and Session Info</w:t>
       </w:r>
-      <w:bookmarkEnd w:id="33"/>
+      <w:bookmarkEnd w:id="34"/>
     </w:p>
     <w:p>
       <w:pPr>
@@ -4417,11 +4500,40 @@
       <w:pPr>
         <w:pStyle w:val="Heading1"/>
       </w:pPr>
-      <w:bookmarkStart w:id="34" w:name="screenshots"/>
+      <w:bookmarkStart w:id="35" w:name="screenshots"/>
       <w:r>
         <w:t xml:space="preserve">Screenshots</w:t>
       </w:r>
-      <w:bookmarkEnd w:id="34"/>
+      <w:bookmarkEnd w:id="35"/>
+    </w:p>
+    <w:p>
+      <w:pPr>
+        <w:pStyle w:val="FirstParagraph"/>
+      </w:pPr>
+      <w:r>
+        <w:t xml:space="preserve">“</w:t>
+      </w:r>
+      <w:r>
+        <w:t xml:space="preserve">Data Source</w:t>
+      </w:r>
+      <w:r>
+        <w:t xml:space="preserve">”</w:t>
+      </w:r>
+      <w:r>
+        <w:t xml:space="preserve"> </w:t>
+      </w:r>
+      <w:r>
+        <w:t xml:space="preserve"> </w:t>
+      </w:r>
+      <w:r>
+        <w:t xml:space="preserve">“</w:t>
+      </w:r>
+      <w:r>
+        <w:t xml:space="preserve">Plotting</w:t>
+      </w:r>
+      <w:r>
+        <w:t xml:space="preserve">”</w:t>
+      </w:r>
     </w:p>
     <w:p>
       <w:r>
@@ -4432,11 +4544,11 @@
       <w:pPr>
         <w:pStyle w:val="Heading1"/>
       </w:pPr>
-      <w:bookmarkStart w:id="35" w:name="references"/>
+      <w:bookmarkStart w:id="36" w:name="references"/>
       <w:r>
         <w:t xml:space="preserve">References</w:t>
       </w:r>
-      <w:bookmarkEnd w:id="35"/>
+      <w:bookmarkEnd w:id="36"/>
     </w:p>
     <w:p>
       <w:pPr>
@@ -4497,8 +4609,8 @@
         <w:t xml:space="preserve">#`r system(kpsewhich add_refs.bib)`</w:t>
       </w:r>
     </w:p>
-    <w:bookmarkStart w:id="78" w:name="refs"/>
-    <w:bookmarkStart w:id="37" w:name="ref-R-papaja"/>
+    <w:bookmarkStart w:id="79" w:name="refs"/>
+    <w:bookmarkStart w:id="38" w:name="ref-R-papaja"/>
     <w:p>
       <w:pPr>
         <w:pStyle w:val="Bibliography"/>
@@ -4521,7 +4633,7 @@
       <w:r>
         <w:t xml:space="preserve"> </w:t>
       </w:r>
-      <w:hyperlink r:id="rId36">
+      <w:hyperlink r:id="rId37">
         <w:r>
           <w:rPr>
             <w:rStyle w:val="Hyperlink"/>
@@ -4533,8 +4645,8 @@
         <w:t xml:space="preserve">.</w:t>
       </w:r>
     </w:p>
-    <w:bookmarkEnd w:id="37"/>
-    <w:bookmarkStart w:id="38" w:name="ref-cook-graphs"/>
+    <w:bookmarkEnd w:id="38"/>
+    <w:bookmarkStart w:id="39" w:name="ref-cook-graphs"/>
     <w:p>
       <w:pPr>
         <w:pStyle w:val="Bibliography"/>
@@ -4555,8 +4667,8 @@
         <w:t xml:space="preserve">. Edited by Mike Loukides and Courtney Nash. O’Reilly Media, Inc.</w:t>
       </w:r>
     </w:p>
-    <w:bookmarkEnd w:id="38"/>
-    <w:bookmarkStart w:id="40" w:name="ref-R-shinythemes"/>
+    <w:bookmarkEnd w:id="39"/>
+    <w:bookmarkStart w:id="41" w:name="ref-R-shinythemes"/>
     <w:p>
       <w:pPr>
         <w:pStyle w:val="Bibliography"/>
@@ -4579,7 +4691,7 @@
       <w:r>
         <w:t xml:space="preserve"> </w:t>
       </w:r>
-      <w:hyperlink r:id="rId39">
+      <w:hyperlink r:id="rId40">
         <w:r>
           <w:rPr>
             <w:rStyle w:val="Hyperlink"/>
@@ -4591,8 +4703,8 @@
         <w:t xml:space="preserve">.</w:t>
       </w:r>
     </w:p>
-    <w:bookmarkEnd w:id="40"/>
-    <w:bookmarkStart w:id="42" w:name="ref-R-shiny"/>
+    <w:bookmarkEnd w:id="41"/>
+    <w:bookmarkStart w:id="43" w:name="ref-R-shiny"/>
     <w:p>
       <w:pPr>
         <w:pStyle w:val="Bibliography"/>
@@ -4615,7 +4727,7 @@
       <w:r>
         <w:t xml:space="preserve"> </w:t>
       </w:r>
-      <w:hyperlink r:id="rId41">
+      <w:hyperlink r:id="rId42">
         <w:r>
           <w:rPr>
             <w:rStyle w:val="Hyperlink"/>
@@ -4627,8 +4739,8 @@
         <w:t xml:space="preserve">.</w:t>
       </w:r>
     </w:p>
-    <w:bookmarkEnd w:id="42"/>
-    <w:bookmarkStart w:id="44" w:name="ref-spss"/>
+    <w:bookmarkEnd w:id="43"/>
+    <w:bookmarkStart w:id="45" w:name="ref-spss"/>
     <w:p>
       <w:pPr>
         <w:pStyle w:val="Bibliography"/>
@@ -4639,7 +4751,7 @@
       <w:r>
         <w:t xml:space="preserve"> </w:t>
       </w:r>
-      <w:hyperlink r:id="rId43">
+      <w:hyperlink r:id="rId44">
         <w:r>
           <w:rPr>
             <w:rStyle w:val="Hyperlink"/>
@@ -4651,8 +4763,8 @@
         <w:t xml:space="preserve">.</w:t>
       </w:r>
     </w:p>
-    <w:bookmarkEnd w:id="44"/>
-    <w:bookmarkStart w:id="46" w:name="ref-R-reactable"/>
+    <w:bookmarkEnd w:id="45"/>
+    <w:bookmarkStart w:id="47" w:name="ref-R-reactable"/>
     <w:p>
       <w:pPr>
         <w:pStyle w:val="Bibliography"/>
@@ -4675,7 +4787,7 @@
       <w:r>
         <w:t xml:space="preserve"> </w:t>
       </w:r>
-      <w:hyperlink r:id="rId45">
+      <w:hyperlink r:id="rId46">
         <w:r>
           <w:rPr>
             <w:rStyle w:val="Hyperlink"/>
@@ -4687,8 +4799,8 @@
         <w:t xml:space="preserve">.</w:t>
       </w:r>
     </w:p>
-    <w:bookmarkEnd w:id="46"/>
-    <w:bookmarkStart w:id="48" w:name="ref-excel"/>
+    <w:bookmarkEnd w:id="47"/>
+    <w:bookmarkStart w:id="49" w:name="ref-excel"/>
     <w:p>
       <w:pPr>
         <w:pStyle w:val="Bibliography"/>
@@ -4699,7 +4811,7 @@
       <w:r>
         <w:t xml:space="preserve"> </w:t>
       </w:r>
-      <w:hyperlink r:id="rId47">
+      <w:hyperlink r:id="rId48">
         <w:r>
           <w:rPr>
             <w:rStyle w:val="Hyperlink"/>
@@ -4711,8 +4823,8 @@
         <w:t xml:space="preserve">.</w:t>
       </w:r>
     </w:p>
-    <w:bookmarkEnd w:id="48"/>
-    <w:bookmarkStart w:id="50" w:name="ref-minitab"/>
+    <w:bookmarkEnd w:id="49"/>
+    <w:bookmarkStart w:id="51" w:name="ref-minitab"/>
     <w:p>
       <w:pPr>
         <w:pStyle w:val="Bibliography"/>
@@ -4723,7 +4835,7 @@
       <w:r>
         <w:t xml:space="preserve"> </w:t>
       </w:r>
-      <w:hyperlink r:id="rId49">
+      <w:hyperlink r:id="rId50">
         <w:r>
           <w:rPr>
             <w:rStyle w:val="Hyperlink"/>
@@ -4735,8 +4847,8 @@
         <w:t xml:space="preserve">.</w:t>
       </w:r>
     </w:p>
-    <w:bookmarkEnd w:id="50"/>
-    <w:bookmarkStart w:id="51" w:name="ref-datavis1"/>
+    <w:bookmarkEnd w:id="51"/>
+    <w:bookmarkStart w:id="52" w:name="ref-datavis1"/>
     <w:p>
       <w:pPr>
         <w:pStyle w:val="Bibliography"/>
@@ -4757,8 +4869,8 @@
         <w:t xml:space="preserve">. Edited by Meg Foley. 2nd ed. O’Reailly Media, Inc.</w:t>
       </w:r>
     </w:p>
-    <w:bookmarkEnd w:id="51"/>
-    <w:bookmarkStart w:id="53" w:name="ref-osd"/>
+    <w:bookmarkEnd w:id="52"/>
+    <w:bookmarkStart w:id="54" w:name="ref-osd"/>
     <w:p>
       <w:pPr>
         <w:pStyle w:val="Bibliography"/>
@@ -4769,7 +4881,7 @@
       <w:r>
         <w:t xml:space="preserve"> </w:t>
       </w:r>
-      <w:hyperlink r:id="rId52">
+      <w:hyperlink r:id="rId53">
         <w:r>
           <w:rPr>
             <w:rStyle w:val="Hyperlink"/>
@@ -4781,8 +4893,8 @@
         <w:t xml:space="preserve">.</w:t>
       </w:r>
     </w:p>
-    <w:bookmarkEnd w:id="53"/>
-    <w:bookmarkStart w:id="54" w:name="ref-bigdata1"/>
+    <w:bookmarkEnd w:id="54"/>
+    <w:bookmarkStart w:id="55" w:name="ref-bigdata1"/>
     <w:p>
       <w:pPr>
         <w:pStyle w:val="Bibliography"/>
@@ -4806,8 +4918,8 @@
         <w:t xml:space="preserve">16 (3): 9–20.</w:t>
       </w:r>
     </w:p>
-    <w:bookmarkEnd w:id="54"/>
-    <w:bookmarkStart w:id="56" w:name="ref-R-base"/>
+    <w:bookmarkEnd w:id="55"/>
+    <w:bookmarkStart w:id="57" w:name="ref-R-base"/>
     <w:p>
       <w:pPr>
         <w:pStyle w:val="Bibliography"/>
@@ -4830,7 +4942,7 @@
       <w:r>
         <w:t xml:space="preserve"> </w:t>
       </w:r>
-      <w:hyperlink r:id="rId55">
+      <w:hyperlink r:id="rId56">
         <w:r>
           <w:rPr>
             <w:rStyle w:val="Hyperlink"/>
@@ -4842,8 +4954,8 @@
         <w:t xml:space="preserve">.</w:t>
       </w:r>
     </w:p>
-    <w:bookmarkEnd w:id="56"/>
-    <w:bookmarkStart w:id="58" w:name="ref-rstudio"/>
+    <w:bookmarkEnd w:id="57"/>
+    <w:bookmarkStart w:id="59" w:name="ref-rstudio"/>
     <w:p>
       <w:pPr>
         <w:pStyle w:val="Bibliography"/>
@@ -4866,7 +4978,7 @@
       <w:r>
         <w:t xml:space="preserve"> </w:t>
       </w:r>
-      <w:hyperlink r:id="rId57">
+      <w:hyperlink r:id="rId58">
         <w:r>
           <w:rPr>
             <w:rStyle w:val="Hyperlink"/>
@@ -4878,8 +4990,8 @@
         <w:t xml:space="preserve">.</w:t>
       </w:r>
     </w:p>
-    <w:bookmarkEnd w:id="58"/>
-    <w:bookmarkStart w:id="59" w:name="ref-R-shinymeta"/>
+    <w:bookmarkEnd w:id="59"/>
+    <w:bookmarkStart w:id="60" w:name="ref-R-shinymeta"/>
     <w:p>
       <w:pPr>
         <w:pStyle w:val="Bibliography"/>
@@ -4900,8 +5012,8 @@
         <w:t xml:space="preserve">.</w:t>
       </w:r>
     </w:p>
-    <w:bookmarkEnd w:id="59"/>
-    <w:bookmarkStart w:id="61" w:name="ref-R-ggplot2"/>
+    <w:bookmarkEnd w:id="60"/>
+    <w:bookmarkStart w:id="62" w:name="ref-R-ggplot2"/>
     <w:p>
       <w:pPr>
         <w:pStyle w:val="Bibliography"/>
@@ -4924,7 +5036,7 @@
       <w:r>
         <w:t xml:space="preserve"> </w:t>
       </w:r>
-      <w:hyperlink r:id="rId60">
+      <w:hyperlink r:id="rId61">
         <w:r>
           <w:rPr>
             <w:rStyle w:val="Hyperlink"/>
@@ -4936,8 +5048,8 @@
         <w:t xml:space="preserve">.</w:t>
       </w:r>
     </w:p>
-    <w:bookmarkEnd w:id="61"/>
-    <w:bookmarkStart w:id="63" w:name="ref-tidyverse"/>
+    <w:bookmarkEnd w:id="62"/>
+    <w:bookmarkStart w:id="64" w:name="ref-tidyverse"/>
     <w:p>
       <w:pPr>
         <w:pStyle w:val="Bibliography"/>
@@ -4960,7 +5072,7 @@
       <w:r>
         <w:t xml:space="preserve"> </w:t>
       </w:r>
-      <w:hyperlink r:id="rId62">
+      <w:hyperlink r:id="rId63">
         <w:r>
           <w:rPr>
             <w:rStyle w:val="Hyperlink"/>
@@ -4972,8 +5084,8 @@
         <w:t xml:space="preserve">.</w:t>
       </w:r>
     </w:p>
-    <w:bookmarkEnd w:id="63"/>
-    <w:bookmarkStart w:id="65" w:name="ref-R-readxl"/>
+    <w:bookmarkEnd w:id="64"/>
+    <w:bookmarkStart w:id="66" w:name="ref-R-readxl"/>
     <w:p>
       <w:pPr>
         <w:pStyle w:val="Bibliography"/>
@@ -4996,7 +5108,7 @@
       <w:r>
         <w:t xml:space="preserve"> </w:t>
       </w:r>
-      <w:hyperlink r:id="rId64">
+      <w:hyperlink r:id="rId65">
         <w:r>
           <w:rPr>
             <w:rStyle w:val="Hyperlink"/>
@@ -5008,8 +5120,8 @@
         <w:t xml:space="preserve">.</w:t>
       </w:r>
     </w:p>
-    <w:bookmarkEnd w:id="65"/>
-    <w:bookmarkStart w:id="67" w:name="ref-R-dplyr"/>
+    <w:bookmarkEnd w:id="66"/>
+    <w:bookmarkStart w:id="68" w:name="ref-R-dplyr"/>
     <w:p>
       <w:pPr>
         <w:pStyle w:val="Bibliography"/>
@@ -5032,7 +5144,7 @@
       <w:r>
         <w:t xml:space="preserve"> </w:t>
       </w:r>
-      <w:hyperlink r:id="rId66">
+      <w:hyperlink r:id="rId67">
         <w:r>
           <w:rPr>
             <w:rStyle w:val="Hyperlink"/>
@@ -5044,8 +5156,8 @@
         <w:t xml:space="preserve">.</w:t>
       </w:r>
     </w:p>
-    <w:bookmarkEnd w:id="67"/>
-    <w:bookmarkStart w:id="69" w:name="ref-R-tidyr"/>
+    <w:bookmarkEnd w:id="68"/>
+    <w:bookmarkStart w:id="70" w:name="ref-R-tidyr"/>
     <w:p>
       <w:pPr>
         <w:pStyle w:val="Bibliography"/>
@@ -5068,7 +5180,7 @@
       <w:r>
         <w:t xml:space="preserve"> </w:t>
       </w:r>
-      <w:hyperlink r:id="rId68">
+      <w:hyperlink r:id="rId69">
         <w:r>
           <w:rPr>
             <w:rStyle w:val="Hyperlink"/>
@@ -5080,8 +5192,8 @@
         <w:t xml:space="preserve">.</w:t>
       </w:r>
     </w:p>
-    <w:bookmarkEnd w:id="69"/>
-    <w:bookmarkStart w:id="71" w:name="ref-R-readr"/>
+    <w:bookmarkEnd w:id="70"/>
+    <w:bookmarkStart w:id="72" w:name="ref-R-readr"/>
     <w:p>
       <w:pPr>
         <w:pStyle w:val="Bibliography"/>
@@ -5104,7 +5216,7 @@
       <w:r>
         <w:t xml:space="preserve"> </w:t>
       </w:r>
-      <w:hyperlink r:id="rId70">
+      <w:hyperlink r:id="rId71">
         <w:r>
           <w:rPr>
             <w:rStyle w:val="Hyperlink"/>
@@ -5116,8 +5228,8 @@
         <w:t xml:space="preserve">.</w:t>
       </w:r>
     </w:p>
-    <w:bookmarkEnd w:id="71"/>
-    <w:bookmarkStart w:id="73" w:name="ref-R-haven"/>
+    <w:bookmarkEnd w:id="72"/>
+    <w:bookmarkStart w:id="74" w:name="ref-R-haven"/>
     <w:p>
       <w:pPr>
         <w:pStyle w:val="Bibliography"/>
@@ -5140,7 +5252,7 @@
       <w:r>
         <w:t xml:space="preserve"> </w:t>
       </w:r>
-      <w:hyperlink r:id="rId72">
+      <w:hyperlink r:id="rId73">
         <w:r>
           <w:rPr>
             <w:rStyle w:val="Hyperlink"/>
@@ -5152,8 +5264,8 @@
         <w:t xml:space="preserve">.</w:t>
       </w:r>
     </w:p>
-    <w:bookmarkEnd w:id="73"/>
-    <w:bookmarkStart w:id="74" w:name="ref-grammar"/>
+    <w:bookmarkEnd w:id="74"/>
+    <w:bookmarkStart w:id="75" w:name="ref-grammar"/>
     <w:p>
       <w:pPr>
         <w:pStyle w:val="Bibliography"/>
@@ -5174,8 +5286,8 @@
         <w:t xml:space="preserve">. 2nd ed. Springer Scinece &amp; Business Media.</w:t>
       </w:r>
     </w:p>
-    <w:bookmarkEnd w:id="74"/>
-    <w:bookmarkStart w:id="75" w:name="ref-bigdata2"/>
+    <w:bookmarkEnd w:id="75"/>
+    <w:bookmarkStart w:id="76" w:name="ref-bigdata2"/>
     <w:p>
       <w:pPr>
         <w:pStyle w:val="Bibliography"/>
@@ -5196,8 +5308,8 @@
         <w:t xml:space="preserve">. Edited by James Clark. SAGE Publications Inc.</w:t>
       </w:r>
     </w:p>
-    <w:bookmarkEnd w:id="75"/>
-    <w:bookmarkStart w:id="77" w:name="ref-R-rmarkdown"/>
+    <w:bookmarkEnd w:id="76"/>
+    <w:bookmarkStart w:id="78" w:name="ref-R-rmarkdown"/>
     <w:p>
       <w:pPr>
         <w:pStyle w:val="Bibliography"/>
@@ -5220,7 +5332,7 @@
       <w:r>
         <w:t xml:space="preserve"> </w:t>
       </w:r>
-      <w:hyperlink r:id="rId76">
+      <w:hyperlink r:id="rId77">
         <w:r>
           <w:rPr>
             <w:rStyle w:val="Hyperlink"/>
@@ -5232,8 +5344,8 @@
         <w:t xml:space="preserve">.</w:t>
       </w:r>
     </w:p>
-    <w:bookmarkEnd w:id="77"/>
     <w:bookmarkEnd w:id="78"/>
+    <w:bookmarkEnd w:id="79"/>
     <w:sectPr/>
   </w:body>
 </w:document>

</xml_diff>